<commit_message>
include get for search and drug names calls
</commit_message>
<xml_diff>
--- a/doc/AWS setup.docx
+++ b/doc/AWS setup.docx
@@ -377,14 +377,28 @@
           <w:rPr>
             <w:rStyle w:val="Hyperlink"/>
           </w:rPr>
-          <w:t>http://ec2-54-211-54-147.compute-1.amazonaws.com/spike/search/</w:t>
+          <w:t>http://ec2-54-211-54-147.compute-1.ama</w:t>
+        </w:r>
+        <w:bookmarkStart w:id="0" w:name="_GoBack"/>
+        <w:bookmarkEnd w:id="0"/>
+        <w:r>
+          <w:rPr>
+            <w:rStyle w:val="Hyperlink"/>
+          </w:rPr>
+          <w:t>z</w:t>
+        </w:r>
+        <w:r>
+          <w:rPr>
+            <w:rStyle w:val="Hyperlink"/>
+          </w:rPr>
+          <w:t>onaws.com/spike/</w:t>
         </w:r>
       </w:hyperlink>
-    </w:p>
-    <w:p>
-      <w:bookmarkStart w:id="0" w:name="_GoBack"/>
-      <w:bookmarkEnd w:id="0"/>
-    </w:p>
+      <w:r>
+        <w:t xml:space="preserve"> </w:t>
+      </w:r>
+    </w:p>
+    <w:p/>
     <w:p/>
     <w:p/>
     <w:sectPr>
@@ -595,6 +609,18 @@
       <w:u w:val="single"/>
     </w:rPr>
   </w:style>
+  <w:style w:type="character" w:styleId="FollowedHyperlink">
+    <w:name w:val="FollowedHyperlink"/>
+    <w:basedOn w:val="DefaultParagraphFont"/>
+    <w:uiPriority w:val="99"/>
+    <w:semiHidden/>
+    <w:unhideWhenUsed/>
+    <w:rsid w:val="000D718D"/>
+    <w:rPr>
+      <w:color w:val="800080" w:themeColor="followedHyperlink"/>
+      <w:u w:val="single"/>
+    </w:rPr>
+  </w:style>
 </w:styles>
 </file>
 
@@ -793,6 +819,18 @@
     <w:rsid w:val="00457075"/>
     <w:rPr>
       <w:color w:val="0000FF" w:themeColor="hyperlink"/>
+      <w:u w:val="single"/>
+    </w:rPr>
+  </w:style>
+  <w:style w:type="character" w:styleId="FollowedHyperlink">
+    <w:name w:val="FollowedHyperlink"/>
+    <w:basedOn w:val="DefaultParagraphFont"/>
+    <w:uiPriority w:val="99"/>
+    <w:semiHidden/>
+    <w:unhideWhenUsed/>
+    <w:rsid w:val="000D718D"/>
+    <w:rPr>
+      <w:color w:val="800080" w:themeColor="followedHyperlink"/>
       <w:u w:val="single"/>
     </w:rPr>
   </w:style>

</xml_diff>

<commit_message>
twitter stream , 1st try
</commit_message>
<xml_diff>
--- a/doc/AWS setup.docx
+++ b/doc/AWS setup.docx
@@ -255,8 +255,6 @@
       <w:r>
         <w:t xml:space="preserve"> Framework</w:t>
       </w:r>
-      <w:bookmarkStart w:id="0" w:name="_GoBack"/>
-      <w:bookmarkEnd w:id="0"/>
     </w:p>
     <w:p>
       <w:proofErr w:type="spellStart"/>
@@ -437,6 +435,305 @@
     <w:p/>
     <w:p/>
     <w:p/>
+    <w:p/>
+    <w:p>
+      <w:pPr>
+        <w:rPr>
+          <w:sz w:val="28"/>
+          <w:szCs w:val="28"/>
+        </w:rPr>
+      </w:pPr>
+      <w:r>
+        <w:rPr>
+          <w:sz w:val="28"/>
+          <w:szCs w:val="28"/>
+        </w:rPr>
+        <w:t>Twitter Streaming</w:t>
+      </w:r>
+    </w:p>
+    <w:p>
+      <w:pPr>
+        <w:rPr>
+          <w:sz w:val="28"/>
+          <w:szCs w:val="28"/>
+        </w:rPr>
+      </w:pPr>
+    </w:p>
+    <w:p>
+      <w:pPr>
+        <w:rPr>
+          <w:sz w:val="28"/>
+          <w:szCs w:val="28"/>
+        </w:rPr>
+      </w:pPr>
+      <w:r>
+        <w:rPr>
+          <w:sz w:val="28"/>
+          <w:szCs w:val="28"/>
+        </w:rPr>
+        <w:t xml:space="preserve">Install the </w:t>
+      </w:r>
+      <w:proofErr w:type="spellStart"/>
+      <w:r>
+        <w:rPr>
+          <w:sz w:val="28"/>
+          <w:szCs w:val="28"/>
+        </w:rPr>
+        <w:t>tweepy</w:t>
+      </w:r>
+      <w:proofErr w:type="spellEnd"/>
+      <w:r>
+        <w:rPr>
+          <w:sz w:val="28"/>
+          <w:szCs w:val="28"/>
+        </w:rPr>
+        <w:t xml:space="preserve"> library</w:t>
+      </w:r>
+    </w:p>
+    <w:p>
+      <w:pPr>
+        <w:rPr>
+          <w:sz w:val="28"/>
+          <w:szCs w:val="28"/>
+        </w:rPr>
+      </w:pPr>
+    </w:p>
+    <w:p>
+      <w:pPr>
+        <w:rPr>
+          <w:sz w:val="28"/>
+          <w:szCs w:val="28"/>
+        </w:rPr>
+      </w:pPr>
+      <w:proofErr w:type="spellStart"/>
+      <w:proofErr w:type="gramStart"/>
+      <w:r>
+        <w:rPr>
+          <w:sz w:val="28"/>
+          <w:szCs w:val="28"/>
+        </w:rPr>
+        <w:t>sudo</w:t>
+      </w:r>
+      <w:proofErr w:type="spellEnd"/>
+      <w:proofErr w:type="gramEnd"/>
+      <w:r>
+        <w:rPr>
+          <w:sz w:val="28"/>
+          <w:szCs w:val="28"/>
+        </w:rPr>
+        <w:t xml:space="preserve"> /</w:t>
+      </w:r>
+      <w:proofErr w:type="spellStart"/>
+      <w:r>
+        <w:rPr>
+          <w:sz w:val="28"/>
+          <w:szCs w:val="28"/>
+        </w:rPr>
+        <w:t>usr</w:t>
+      </w:r>
+      <w:proofErr w:type="spellEnd"/>
+      <w:r>
+        <w:rPr>
+          <w:sz w:val="28"/>
+          <w:szCs w:val="28"/>
+        </w:rPr>
+        <w:t xml:space="preserve">/local/bin/pip3 install </w:t>
+      </w:r>
+      <w:proofErr w:type="spellStart"/>
+      <w:r>
+        <w:rPr>
+          <w:sz w:val="28"/>
+          <w:szCs w:val="28"/>
+        </w:rPr>
+        <w:t>tweepy</w:t>
+      </w:r>
+      <w:proofErr w:type="spellEnd"/>
+    </w:p>
+    <w:p>
+      <w:pPr>
+        <w:rPr>
+          <w:sz w:val="28"/>
+          <w:szCs w:val="28"/>
+        </w:rPr>
+      </w:pPr>
+    </w:p>
+    <w:p>
+      <w:pPr>
+        <w:rPr>
+          <w:sz w:val="28"/>
+          <w:szCs w:val="28"/>
+        </w:rPr>
+      </w:pPr>
+      <w:r>
+        <w:rPr>
+          <w:sz w:val="28"/>
+          <w:szCs w:val="28"/>
+        </w:rPr>
+        <w:t xml:space="preserve">Set up the twitter </w:t>
+      </w:r>
+      <w:proofErr w:type="spellStart"/>
+      <w:r>
+        <w:rPr>
+          <w:sz w:val="28"/>
+          <w:szCs w:val="28"/>
+        </w:rPr>
+        <w:t>Oauth</w:t>
+      </w:r>
+      <w:proofErr w:type="spellEnd"/>
+      <w:r>
+        <w:rPr>
+          <w:sz w:val="28"/>
+          <w:szCs w:val="28"/>
+        </w:rPr>
+        <w:t xml:space="preserve"> keys and secretes</w:t>
+      </w:r>
+    </w:p>
+    <w:p>
+      <w:pPr>
+        <w:rPr>
+          <w:sz w:val="28"/>
+          <w:szCs w:val="28"/>
+        </w:rPr>
+      </w:pPr>
+    </w:p>
+    <w:p>
+      <w:pPr>
+        <w:rPr>
+          <w:sz w:val="28"/>
+          <w:szCs w:val="28"/>
+        </w:rPr>
+      </w:pPr>
+      <w:r>
+        <w:rPr>
+          <w:sz w:val="28"/>
+          <w:szCs w:val="28"/>
+        </w:rPr>
+        <w:t xml:space="preserve">Login </w:t>
+      </w:r>
+      <w:hyperlink r:id="rId6" w:history="1">
+        <w:r>
+          <w:rPr>
+            <w:rStyle w:val="Hyperlink"/>
+            <w:sz w:val="28"/>
+            <w:szCs w:val="28"/>
+          </w:rPr>
+          <w:t>https://dev.twitter.com/oauth/tools/</w:t>
+        </w:r>
+      </w:hyperlink>
+      <w:r>
+        <w:rPr>
+          <w:sz w:val="28"/>
+          <w:szCs w:val="28"/>
+        </w:rPr>
+        <w:t xml:space="preserve">   using </w:t>
+      </w:r>
+      <w:proofErr w:type="spellStart"/>
+      <w:r>
+        <w:rPr>
+          <w:sz w:val="28"/>
+          <w:szCs w:val="28"/>
+        </w:rPr>
+        <w:t>itcadre</w:t>
+      </w:r>
+      <w:proofErr w:type="spellEnd"/>
+      <w:r>
+        <w:rPr>
+          <w:sz w:val="28"/>
+          <w:szCs w:val="28"/>
+        </w:rPr>
+        <w:t xml:space="preserve"> twitter account</w:t>
+      </w:r>
+    </w:p>
+    <w:p>
+      <w:pPr>
+        <w:rPr>
+          <w:sz w:val="28"/>
+          <w:szCs w:val="28"/>
+        </w:rPr>
+      </w:pPr>
+    </w:p>
+    <w:p>
+      <w:pPr>
+        <w:rPr>
+          <w:sz w:val="28"/>
+          <w:szCs w:val="28"/>
+        </w:rPr>
+      </w:pPr>
+      <w:r>
+        <w:rPr>
+          <w:sz w:val="28"/>
+          <w:szCs w:val="28"/>
+        </w:rPr>
+        <w:t xml:space="preserve">Create an application for </w:t>
+      </w:r>
+      <w:proofErr w:type="spellStart"/>
+      <w:proofErr w:type="gramStart"/>
+      <w:r>
+        <w:rPr>
+          <w:sz w:val="28"/>
+          <w:szCs w:val="28"/>
+        </w:rPr>
+        <w:t>fda</w:t>
+      </w:r>
+      <w:proofErr w:type="spellEnd"/>
+      <w:proofErr w:type="gramEnd"/>
+    </w:p>
+    <w:p>
+      <w:pPr>
+        <w:rPr>
+          <w:sz w:val="28"/>
+          <w:szCs w:val="28"/>
+        </w:rPr>
+      </w:pPr>
+      <w:r>
+        <w:rPr>
+          <w:sz w:val="28"/>
+          <w:szCs w:val="28"/>
+        </w:rPr>
+        <w:t>Obtain access token, access token secret, consumer key, and consumer key secret.</w:t>
+      </w:r>
+    </w:p>
+    <w:p>
+      <w:pPr>
+        <w:rPr>
+          <w:sz w:val="28"/>
+          <w:szCs w:val="28"/>
+        </w:rPr>
+      </w:pPr>
+    </w:p>
+    <w:p>
+      <w:pPr>
+        <w:rPr>
+          <w:sz w:val="28"/>
+          <w:szCs w:val="28"/>
+        </w:rPr>
+      </w:pPr>
+      <w:r>
+        <w:rPr>
+          <w:sz w:val="28"/>
+          <w:szCs w:val="28"/>
+        </w:rPr>
+        <w:t>Update those values in TwitterStreamming.py</w:t>
+      </w:r>
+      <w:bookmarkStart w:id="0" w:name="_GoBack"/>
+      <w:bookmarkEnd w:id="0"/>
+    </w:p>
+    <w:p>
+      <w:pPr>
+        <w:rPr>
+          <w:sz w:val="28"/>
+          <w:szCs w:val="28"/>
+        </w:rPr>
+      </w:pPr>
+    </w:p>
+    <w:p>
+      <w:pPr>
+        <w:rPr>
+          <w:sz w:val="28"/>
+          <w:szCs w:val="28"/>
+        </w:rPr>
+      </w:pPr>
+    </w:p>
     <w:sectPr>
       <w:pgSz w:w="12240" w:h="15840"/>
       <w:pgMar w:top="1440" w:right="1440" w:bottom="1440" w:left="1440" w:header="720" w:footer="720" w:gutter="0"/>

</xml_diff>

<commit_message>
update the runbook use the screen command
</commit_message>
<xml_diff>
--- a/doc/AWS setup.docx
+++ b/doc/AWS setup.docx
@@ -64,34 +64,13 @@
           <w:sz w:val="32"/>
           <w:szCs w:val="28"/>
         </w:rPr>
-        <w:t xml:space="preserve">Install </w:t>
-      </w:r>
-      <w:proofErr w:type="spellStart"/>
-      <w:r>
-        <w:rPr>
-          <w:sz w:val="32"/>
-          <w:szCs w:val="28"/>
-        </w:rPr>
-        <w:t>Git</w:t>
-      </w:r>
-      <w:proofErr w:type="spellEnd"/>
-    </w:p>
-    <w:p>
-      <w:proofErr w:type="spellStart"/>
-      <w:proofErr w:type="gramStart"/>
-      <w:r>
-        <w:t>sudo</w:t>
-      </w:r>
-      <w:proofErr w:type="spellEnd"/>
-      <w:proofErr w:type="gramEnd"/>
-      <w:r>
-        <w:t xml:space="preserve"> yum install </w:t>
-      </w:r>
-      <w:proofErr w:type="spellStart"/>
-      <w:r>
-        <w:t>git</w:t>
-      </w:r>
-      <w:proofErr w:type="spellEnd"/>
+        <w:t>Install Git</w:t>
+      </w:r>
+    </w:p>
+    <w:p>
+      <w:r>
+        <w:t>sudo yum install git</w:t>
+      </w:r>
     </w:p>
     <w:p>
       <w:r>
@@ -99,15 +78,8 @@
       </w:r>
     </w:p>
     <w:p>
-      <w:proofErr w:type="spellStart"/>
-      <w:proofErr w:type="gramStart"/>
-      <w:r>
-        <w:t>git</w:t>
-      </w:r>
-      <w:proofErr w:type="spellEnd"/>
-      <w:proofErr w:type="gramEnd"/>
-      <w:r>
-        <w:t xml:space="preserve"> --version</w:t>
+      <w:r>
+        <w:t>git --version</w:t>
       </w:r>
     </w:p>
     <w:p/>
@@ -127,15 +99,8 @@
       </w:r>
     </w:p>
     <w:p>
-      <w:proofErr w:type="spellStart"/>
-      <w:proofErr w:type="gramStart"/>
-      <w:r>
-        <w:t>sudo</w:t>
-      </w:r>
-      <w:proofErr w:type="spellEnd"/>
-      <w:proofErr w:type="gramEnd"/>
-      <w:r>
-        <w:t xml:space="preserve"> yum install python34</w:t>
+      <w:r>
+        <w:t>sudo yum install python34</w:t>
       </w:r>
     </w:p>
     <w:p>
@@ -165,32 +130,18 @@
       </w:r>
     </w:p>
     <w:p>
-      <w:proofErr w:type="gramStart"/>
       <w:r>
         <w:t>cd</w:t>
       </w:r>
-      <w:proofErr w:type="gramEnd"/>
-    </w:p>
-    <w:p>
-      <w:proofErr w:type="gramStart"/>
-      <w:r>
-        <w:t>curl</w:t>
-      </w:r>
-      <w:proofErr w:type="gramEnd"/>
-      <w:r>
-        <w:t xml:space="preserve"> -O https://bootstrap.pypa.io/get-pip.py</w:t>
-      </w:r>
-    </w:p>
-    <w:p>
-      <w:proofErr w:type="spellStart"/>
-      <w:proofErr w:type="gramStart"/>
-      <w:r>
-        <w:t>sudo</w:t>
-      </w:r>
-      <w:proofErr w:type="spellEnd"/>
-      <w:proofErr w:type="gramEnd"/>
-      <w:r>
-        <w:t xml:space="preserve"> python3 get-pip.py</w:t>
+    </w:p>
+    <w:p>
+      <w:r>
+        <w:t>curl -O https://bootstrap.pypa.io/get-pip.py</w:t>
+      </w:r>
+    </w:p>
+    <w:p>
+      <w:r>
+        <w:t>sudo python3 get-pip.py</w:t>
       </w:r>
     </w:p>
     <w:p>
@@ -199,13 +150,8 @@
       </w:r>
     </w:p>
     <w:p>
-      <w:proofErr w:type="gramStart"/>
-      <w:r>
-        <w:t>pip</w:t>
-      </w:r>
-      <w:proofErr w:type="gramEnd"/>
-      <w:r>
-        <w:t xml:space="preserve"> --version</w:t>
+      <w:r>
+        <w:t>pip --version</w:t>
       </w:r>
     </w:p>
     <w:p/>
@@ -225,23 +171,8 @@
       </w:r>
     </w:p>
     <w:p>
-      <w:proofErr w:type="spellStart"/>
-      <w:proofErr w:type="gramStart"/>
-      <w:r>
-        <w:t>sudo</w:t>
-      </w:r>
-      <w:proofErr w:type="spellEnd"/>
-      <w:proofErr w:type="gramEnd"/>
-      <w:r>
-        <w:t xml:space="preserve"> /</w:t>
-      </w:r>
-      <w:proofErr w:type="spellStart"/>
-      <w:r>
-        <w:t>usr</w:t>
-      </w:r>
-      <w:proofErr w:type="spellEnd"/>
-      <w:r>
-        <w:t xml:space="preserve">/local/bin/pip3 install </w:t>
+      <w:r>
+        <w:t xml:space="preserve">sudo /usr/local/bin/pip3 install </w:t>
       </w:r>
       <w:r>
         <w:t>Django</w:t>
@@ -257,23 +188,8 @@
       </w:r>
     </w:p>
     <w:p>
-      <w:proofErr w:type="spellStart"/>
-      <w:proofErr w:type="gramStart"/>
-      <w:r>
-        <w:t>sudo</w:t>
-      </w:r>
-      <w:proofErr w:type="spellEnd"/>
-      <w:proofErr w:type="gramEnd"/>
-      <w:r>
-        <w:t xml:space="preserve"> /</w:t>
-      </w:r>
-      <w:proofErr w:type="spellStart"/>
-      <w:r>
-        <w:t>usr</w:t>
-      </w:r>
-      <w:proofErr w:type="spellEnd"/>
-      <w:r>
-        <w:t>/local/bin/pip3</w:t>
+      <w:r>
+        <w:t>sudo /usr/local/bin/pip3</w:t>
       </w:r>
       <w:r>
         <w:rPr>
@@ -283,20 +199,8 @@
           <w:szCs w:val="21"/>
           <w:shd w:val="clear" w:color="auto" w:fill="FCFCFC"/>
         </w:rPr>
-        <w:t xml:space="preserve"> install </w:t>
-      </w:r>
-      <w:proofErr w:type="spellStart"/>
-      <w:r>
-        <w:rPr>
-          <w:rFonts w:ascii="Lucida Console" w:hAnsi="Lucida Console"/>
-          <w:color w:val="586E75"/>
-          <w:sz w:val="21"/>
-          <w:szCs w:val="21"/>
-          <w:shd w:val="clear" w:color="auto" w:fill="FCFCFC"/>
-        </w:rPr>
-        <w:t>djangorestframework</w:t>
-      </w:r>
-      <w:proofErr w:type="spellEnd"/>
+        <w:t xml:space="preserve"> install djangorestframework</w:t>
+      </w:r>
     </w:p>
     <w:p>
       <w:pPr>
@@ -310,79 +214,65 @@
           <w:sz w:val="32"/>
           <w:szCs w:val="32"/>
         </w:rPr>
-        <w:t xml:space="preserve">Clone the latest code (Only needed for the first time, you do </w:t>
-      </w:r>
-      <w:proofErr w:type="spellStart"/>
-      <w:r>
+        <w:t>Clone the latest code (Only needed for the first time, you do Git pull afterwards)</w:t>
+      </w:r>
+    </w:p>
+    <w:p/>
+    <w:p>
+      <w:r>
+        <w:t>git clone https://github.com/ITCadre-Projects/fda.git</w:t>
+      </w:r>
+    </w:p>
+    <w:p>
+      <w:pPr>
         <w:rPr>
           <w:sz w:val="32"/>
           <w:szCs w:val="32"/>
         </w:rPr>
-        <w:t>Git</w:t>
-      </w:r>
-      <w:proofErr w:type="spellEnd"/>
+      </w:pPr>
       <w:r>
         <w:rPr>
           <w:sz w:val="32"/>
           <w:szCs w:val="32"/>
         </w:rPr>
-        <w:t xml:space="preserve"> pull afterwards)</w:t>
+        <w:t>Start the server</w:t>
+      </w:r>
+      <w:r>
+        <w:rPr>
+          <w:sz w:val="32"/>
+          <w:szCs w:val="32"/>
+        </w:rPr>
+        <w:t xml:space="preserve"> on port 80</w:t>
+      </w:r>
+    </w:p>
+    <w:p>
+      <w:r>
+        <w:t xml:space="preserve">sudo </w:t>
+      </w:r>
+      <w:r>
+        <w:t xml:space="preserve">screen </w:t>
+      </w:r>
+      <w:r>
+        <w:t>python3 manage.py runserver 0.0.0.0:80</w:t>
+      </w:r>
+    </w:p>
+    <w:p>
+      <w:r>
+        <w:t>control- a</w:t>
+      </w:r>
+    </w:p>
+    <w:p>
+      <w:r>
+        <w:t>d</w:t>
       </w:r>
     </w:p>
     <w:p/>
     <w:p>
-      <w:proofErr w:type="spellStart"/>
-      <w:proofErr w:type="gramStart"/>
-      <w:r>
-        <w:t>git</w:t>
-      </w:r>
-      <w:proofErr w:type="spellEnd"/>
-      <w:proofErr w:type="gramEnd"/>
-      <w:r>
-        <w:t xml:space="preserve"> clone https://github.com/ITCadre-Projects/fda.git</w:t>
-      </w:r>
-    </w:p>
-    <w:p>
-      <w:pPr>
-        <w:rPr>
-          <w:sz w:val="32"/>
-          <w:szCs w:val="32"/>
-        </w:rPr>
-      </w:pPr>
-      <w:r>
-        <w:rPr>
-          <w:sz w:val="32"/>
-          <w:szCs w:val="32"/>
-        </w:rPr>
-        <w:t>Start the server</w:t>
-      </w:r>
-      <w:r>
-        <w:rPr>
-          <w:sz w:val="32"/>
-          <w:szCs w:val="32"/>
-        </w:rPr>
-        <w:t xml:space="preserve"> on port 80</w:t>
-      </w:r>
-    </w:p>
-    <w:p>
-      <w:proofErr w:type="spellStart"/>
-      <w:proofErr w:type="gramStart"/>
-      <w:r>
-        <w:t>sudo</w:t>
-      </w:r>
-      <w:proofErr w:type="spellEnd"/>
-      <w:proofErr w:type="gramEnd"/>
-      <w:r>
-        <w:t xml:space="preserve"> python3 manage.py </w:t>
-      </w:r>
-      <w:proofErr w:type="spellStart"/>
-      <w:r>
-        <w:t>runserver</w:t>
-      </w:r>
-      <w:proofErr w:type="spellEnd"/>
-      <w:r>
-        <w:t xml:space="preserve"> 0.0.0.0:80</w:t>
-      </w:r>
+      <w:r>
+        <w:t>and close the terminal</w:t>
+      </w:r>
+      <w:bookmarkStart w:id="0" w:name="_GoBack"/>
+      <w:bookmarkEnd w:id="0"/>
     </w:p>
     <w:p/>
     <w:p/>
@@ -403,18 +293,8 @@
     </w:p>
     <w:p>
       <w:r>
-        <w:t xml:space="preserve">Open your browser, and go the </w:t>
-      </w:r>
-      <w:proofErr w:type="spellStart"/>
-      <w:proofErr w:type="gramStart"/>
-      <w:r>
-        <w:t>url</w:t>
-      </w:r>
-      <w:proofErr w:type="spellEnd"/>
-      <w:r>
-        <w:t xml:space="preserve"> :</w:t>
-      </w:r>
-      <w:proofErr w:type="gramEnd"/>
+        <w:t>Open your browser, and go the url :</w:t>
+      </w:r>
     </w:p>
     <w:p>
       <w:r>
@@ -471,121 +351,53 @@
           <w:sz w:val="28"/>
           <w:szCs w:val="28"/>
         </w:rPr>
-        <w:t xml:space="preserve">Install the </w:t>
-      </w:r>
-      <w:proofErr w:type="spellStart"/>
-      <w:r>
-        <w:rPr>
-          <w:sz w:val="28"/>
-          <w:szCs w:val="28"/>
-        </w:rPr>
-        <w:t>tweepy</w:t>
-      </w:r>
-      <w:proofErr w:type="spellEnd"/>
-      <w:r>
-        <w:rPr>
-          <w:sz w:val="28"/>
-          <w:szCs w:val="28"/>
-        </w:rPr>
-        <w:t xml:space="preserve"> library</w:t>
-      </w:r>
-    </w:p>
-    <w:p>
-      <w:pPr>
-        <w:rPr>
-          <w:sz w:val="28"/>
-          <w:szCs w:val="28"/>
-        </w:rPr>
-      </w:pPr>
-    </w:p>
-    <w:p>
-      <w:pPr>
-        <w:rPr>
-          <w:sz w:val="28"/>
-          <w:szCs w:val="28"/>
-        </w:rPr>
-      </w:pPr>
-      <w:proofErr w:type="spellStart"/>
-      <w:proofErr w:type="gramStart"/>
-      <w:r>
-        <w:rPr>
-          <w:sz w:val="28"/>
-          <w:szCs w:val="28"/>
-        </w:rPr>
-        <w:t>sudo</w:t>
-      </w:r>
-      <w:proofErr w:type="spellEnd"/>
-      <w:proofErr w:type="gramEnd"/>
-      <w:r>
-        <w:rPr>
-          <w:sz w:val="28"/>
-          <w:szCs w:val="28"/>
-        </w:rPr>
-        <w:t xml:space="preserve"> /</w:t>
-      </w:r>
-      <w:proofErr w:type="spellStart"/>
-      <w:r>
-        <w:rPr>
-          <w:sz w:val="28"/>
-          <w:szCs w:val="28"/>
-        </w:rPr>
-        <w:t>usr</w:t>
-      </w:r>
-      <w:proofErr w:type="spellEnd"/>
-      <w:r>
-        <w:rPr>
-          <w:sz w:val="28"/>
-          <w:szCs w:val="28"/>
-        </w:rPr>
-        <w:t xml:space="preserve">/local/bin/pip3 install </w:t>
-      </w:r>
-      <w:proofErr w:type="spellStart"/>
-      <w:r>
-        <w:rPr>
-          <w:sz w:val="28"/>
-          <w:szCs w:val="28"/>
-        </w:rPr>
-        <w:t>tweepy</w:t>
-      </w:r>
-      <w:proofErr w:type="spellEnd"/>
-    </w:p>
-    <w:p>
-      <w:pPr>
-        <w:rPr>
-          <w:sz w:val="28"/>
-          <w:szCs w:val="28"/>
-        </w:rPr>
-      </w:pPr>
-    </w:p>
-    <w:p>
-      <w:pPr>
-        <w:rPr>
-          <w:sz w:val="28"/>
-          <w:szCs w:val="28"/>
-        </w:rPr>
-      </w:pPr>
-      <w:r>
-        <w:rPr>
-          <w:sz w:val="28"/>
-          <w:szCs w:val="28"/>
-        </w:rPr>
-        <w:t xml:space="preserve">Set up the twitter </w:t>
-      </w:r>
-      <w:proofErr w:type="spellStart"/>
-      <w:r>
-        <w:rPr>
-          <w:sz w:val="28"/>
-          <w:szCs w:val="28"/>
-        </w:rPr>
-        <w:t>Oauth</w:t>
-      </w:r>
-      <w:proofErr w:type="spellEnd"/>
-      <w:r>
-        <w:rPr>
-          <w:sz w:val="28"/>
-          <w:szCs w:val="28"/>
-        </w:rPr>
-        <w:t xml:space="preserve"> keys and secretes</w:t>
+        <w:t>Install the tweepy library</w:t>
+      </w:r>
+    </w:p>
+    <w:p>
+      <w:pPr>
+        <w:rPr>
+          <w:sz w:val="28"/>
+          <w:szCs w:val="28"/>
+        </w:rPr>
+      </w:pPr>
+    </w:p>
+    <w:p>
+      <w:pPr>
+        <w:rPr>
+          <w:sz w:val="28"/>
+          <w:szCs w:val="28"/>
+        </w:rPr>
+      </w:pPr>
+      <w:r>
+        <w:rPr>
+          <w:sz w:val="28"/>
+          <w:szCs w:val="28"/>
+        </w:rPr>
+        <w:t>sudo /usr/local/bin/pip3 install tweepy</w:t>
+      </w:r>
+    </w:p>
+    <w:p>
+      <w:pPr>
+        <w:rPr>
+          <w:sz w:val="28"/>
+          <w:szCs w:val="28"/>
+        </w:rPr>
+      </w:pPr>
+    </w:p>
+    <w:p>
+      <w:pPr>
+        <w:rPr>
+          <w:sz w:val="28"/>
+          <w:szCs w:val="28"/>
+        </w:rPr>
+      </w:pPr>
+      <w:r>
+        <w:rPr>
+          <w:sz w:val="28"/>
+          <w:szCs w:val="28"/>
+        </w:rPr>
+        <w:t>Set up the twitter Oauth keys and secretes</w:t>
       </w:r>
     </w:p>
     <w:p>
@@ -625,58 +437,31 @@
           <w:sz w:val="28"/>
           <w:szCs w:val="28"/>
         </w:rPr>
-        <w:t xml:space="preserve">   using </w:t>
-      </w:r>
-      <w:proofErr w:type="spellStart"/>
-      <w:r>
-        <w:rPr>
-          <w:sz w:val="28"/>
-          <w:szCs w:val="28"/>
-        </w:rPr>
-        <w:t>itcadre</w:t>
-      </w:r>
-      <w:proofErr w:type="spellEnd"/>
-      <w:r>
-        <w:rPr>
-          <w:sz w:val="28"/>
-          <w:szCs w:val="28"/>
-        </w:rPr>
-        <w:t xml:space="preserve"> twitter account</w:t>
-      </w:r>
-    </w:p>
-    <w:p>
-      <w:pPr>
-        <w:rPr>
-          <w:sz w:val="28"/>
-          <w:szCs w:val="28"/>
-        </w:rPr>
-      </w:pPr>
-    </w:p>
-    <w:p>
-      <w:pPr>
-        <w:rPr>
-          <w:sz w:val="28"/>
-          <w:szCs w:val="28"/>
-        </w:rPr>
-      </w:pPr>
-      <w:r>
-        <w:rPr>
-          <w:sz w:val="28"/>
-          <w:szCs w:val="28"/>
-        </w:rPr>
-        <w:t xml:space="preserve">Create an application for </w:t>
-      </w:r>
-      <w:proofErr w:type="spellStart"/>
-      <w:proofErr w:type="gramStart"/>
-      <w:r>
-        <w:rPr>
-          <w:sz w:val="28"/>
-          <w:szCs w:val="28"/>
-        </w:rPr>
-        <w:t>fda</w:t>
-      </w:r>
-      <w:proofErr w:type="spellEnd"/>
-      <w:proofErr w:type="gramEnd"/>
+        <w:t xml:space="preserve">   using itcadre twitter account</w:t>
+      </w:r>
+    </w:p>
+    <w:p>
+      <w:pPr>
+        <w:rPr>
+          <w:sz w:val="28"/>
+          <w:szCs w:val="28"/>
+        </w:rPr>
+      </w:pPr>
+    </w:p>
+    <w:p>
+      <w:pPr>
+        <w:rPr>
+          <w:sz w:val="28"/>
+          <w:szCs w:val="28"/>
+        </w:rPr>
+      </w:pPr>
+      <w:r>
+        <w:rPr>
+          <w:sz w:val="28"/>
+          <w:szCs w:val="28"/>
+        </w:rPr>
+        <w:t>Create an application for fda</w:t>
+      </w:r>
     </w:p>
     <w:p>
       <w:pPr>
@@ -715,8 +500,6 @@
         </w:rPr>
         <w:t>Update those values in TwitterStreamming.py</w:t>
       </w:r>
-      <w:bookmarkStart w:id="0" w:name="_GoBack"/>
-      <w:bookmarkEnd w:id="0"/>
     </w:p>
     <w:p>
       <w:pPr>

</xml_diff>